<commit_message>
Complete documentation and zip files
</commit_message>
<xml_diff>
--- a/DataOrg/a1/Summary.docx
+++ b/DataOrg/a1/Summary.docx
@@ -3,11 +3,47 @@
 <w:document xmlns:wpc="http://schemas.microsoft.com/office/word/2010/wordprocessingCanvas" xmlns:cx="http://schemas.microsoft.com/office/drawing/2014/chartex" xmlns:cx1="http://schemas.microsoft.com/office/drawing/2015/9/8/chartex" xmlns:cx2="http://schemas.microsoft.com/office/drawing/2015/10/21/chartex" xmlns:cx3="http://schemas.microsoft.com/office/drawing/2016/5/9/chartex" xmlns:cx4="http://schemas.microsoft.com/office/drawing/2016/5/10/chartex" xmlns:cx5="http://schemas.microsoft.com/office/drawing/2016/5/11/chartex" xmlns:cx6="http://schemas.microsoft.com/office/drawing/2016/5/12/chartex" xmlns:cx7="http://schemas.microsoft.com/office/drawing/2016/5/13/chartex" xmlns:cx8="http://schemas.microsoft.com/office/drawing/2016/5/14/chartex" xmlns:mc="http://schemas.openxmlformats.org/markup-compatibility/2006" xmlns:aink="http://schemas.microsoft.com/office/drawing/2016/ink" xmlns:am3d="http://schemas.microsoft.com/office/drawing/2017/model3d" xmlns:o="urn:schemas-microsoft-com:office:office" xmlns:r="http://schemas.openxmlformats.org/officeDocument/2006/relationships" xmlns:m="http://schemas.openxmlformats.org/officeDocument/2006/math" xmlns:v="urn:schemas-microsoft-com:vml" xmlns:wp14="http://schemas.microsoft.com/office/word/2010/wordprocessingDrawing" xmlns:wp="http://schemas.openxmlformats.org/drawingml/2006/wordprocessingDrawing" xmlns:w10="urn:schemas-microsoft-com:office:word" xmlns:w="http://schemas.openxmlformats.org/wordprocessingml/2006/main" xmlns:w14="http://schemas.microsoft.com/office/word/2010/wordml" xmlns:w15="http://schemas.microsoft.com/office/word/2012/wordml" xmlns:w16cid="http://schemas.microsoft.com/office/word/2016/wordml/cid" xmlns:w16se="http://schemas.microsoft.com/office/word/2015/wordml/symex" xmlns:wpg="http://schemas.microsoft.com/office/word/2010/wordprocessingGroup" xmlns:wpi="http://schemas.microsoft.com/office/word/2010/wordprocessingInk" xmlns:wne="http://schemas.microsoft.com/office/word/2006/wordml" xmlns:wps="http://schemas.microsoft.com/office/word/2010/wordprocessingShape" mc:Ignorable="w14 w15 w16se w16cid wp14">
   <w:body>
     <w:p>
+      <w:pPr>
+        <w:jc w:val="center"/>
+      </w:pPr>
+      <w:r>
+        <w:t>CS3310</w:t>
+      </w:r>
+    </w:p>
+    <w:p>
+      <w:pPr>
+        <w:jc w:val="center"/>
+      </w:pPr>
+      <w:r>
+        <w:t>Assignment 1</w:t>
+      </w:r>
+    </w:p>
+    <w:p>
+      <w:pPr>
+        <w:jc w:val="center"/>
+      </w:pPr>
+      <w:r>
+        <w:t>Bryan Greener</w:t>
+      </w:r>
+    </w:p>
+    <w:p>
+      <w:pPr>
+        <w:jc w:val="center"/>
+      </w:pPr>
+      <w:r>
+        <w:t xml:space="preserve">Due: </w:t>
+      </w:r>
+      <w:bookmarkStart w:id="0" w:name="_GoBack"/>
+      <w:bookmarkEnd w:id="0"/>
+      <w:r>
+        <w:t>2017-09-28</w:t>
+      </w:r>
+    </w:p>
+    <w:p>
       <w:r>
         <w:t>The algorithms used in this program are all standard. I used a basic linear search for the unsorted array, a sort function from the C# Arrays library, and a textbook example of a binary search with a tiny addition to allow me to ignore duplicates.</w:t>
       </w:r>
     </w:p>
-    <w:p/>
     <w:p>
       <w:r>
         <w:t xml:space="preserve">Theoretically, the linear search should be O(n) time complexity. The stock </w:t>
@@ -50,8 +86,975 @@
       </w:r>
     </w:p>
     <w:p>
-      <w:bookmarkStart w:id="0" w:name="_GoBack"/>
-      <w:bookmarkEnd w:id="0"/>
+      <w:r>
+        <w:t>The following data comes from searches where the input string was “Bryan Greener”.</w:t>
+      </w:r>
+    </w:p>
+    <w:tbl>
+      <w:tblPr>
+        <w:tblW w:w="3060" w:type="dxa"/>
+        <w:tblLook w:val="04A0" w:firstRow="1" w:lastRow="0" w:firstColumn="1" w:lastColumn="0" w:noHBand="0" w:noVBand="1"/>
+      </w:tblPr>
+      <w:tblGrid>
+        <w:gridCol w:w="1171"/>
+        <w:gridCol w:w="1051"/>
+        <w:gridCol w:w="1020"/>
+      </w:tblGrid>
+      <w:tr>
+        <w:trPr>
+          <w:trHeight w:val="285"/>
+        </w:trPr>
+        <w:tc>
+          <w:tcPr>
+            <w:tcW w:w="1020" w:type="dxa"/>
+            <w:tcBorders>
+              <w:top w:val="nil"/>
+              <w:left w:val="nil"/>
+              <w:bottom w:val="nil"/>
+              <w:right w:val="nil"/>
+            </w:tcBorders>
+            <w:shd w:val="clear" w:color="auto" w:fill="auto"/>
+            <w:noWrap/>
+            <w:vAlign w:val="bottom"/>
+            <w:hideMark/>
+          </w:tcPr>
+          <w:p>
+            <w:pPr>
+              <w:spacing w:after="0" w:line="240" w:lineRule="auto"/>
+              <w:rPr>
+                <w:rFonts w:ascii="Calibri" w:eastAsia="Times New Roman" w:hAnsi="Calibri" w:cs="Calibri"/>
+                <w:color w:val="000000"/>
+              </w:rPr>
+            </w:pPr>
+            <w:r>
+              <w:rPr>
+                <w:rFonts w:ascii="Calibri" w:eastAsia="Times New Roman" w:hAnsi="Calibri" w:cs="Calibri"/>
+                <w:color w:val="000000"/>
+              </w:rPr>
+              <w:t>Dimension</w:t>
+            </w:r>
+          </w:p>
+        </w:tc>
+        <w:tc>
+          <w:tcPr>
+            <w:tcW w:w="1020" w:type="dxa"/>
+            <w:tcBorders>
+              <w:top w:val="nil"/>
+              <w:left w:val="nil"/>
+              <w:bottom w:val="nil"/>
+              <w:right w:val="nil"/>
+            </w:tcBorders>
+            <w:shd w:val="clear" w:color="auto" w:fill="auto"/>
+            <w:noWrap/>
+            <w:vAlign w:val="bottom"/>
+            <w:hideMark/>
+          </w:tcPr>
+          <w:p>
+            <w:pPr>
+              <w:spacing w:after="0" w:line="240" w:lineRule="auto"/>
+              <w:rPr>
+                <w:rFonts w:ascii="Calibri" w:eastAsia="Times New Roman" w:hAnsi="Calibri" w:cs="Calibri"/>
+                <w:color w:val="000000"/>
+              </w:rPr>
+            </w:pPr>
+            <w:r>
+              <w:rPr>
+                <w:rFonts w:ascii="Calibri" w:eastAsia="Times New Roman" w:hAnsi="Calibri" w:cs="Calibri"/>
+                <w:color w:val="000000"/>
+              </w:rPr>
+              <w:t>Unsorted</w:t>
+            </w:r>
+          </w:p>
+        </w:tc>
+        <w:tc>
+          <w:tcPr>
+            <w:tcW w:w="1020" w:type="dxa"/>
+            <w:tcBorders>
+              <w:top w:val="nil"/>
+              <w:left w:val="nil"/>
+              <w:bottom w:val="nil"/>
+              <w:right w:val="nil"/>
+            </w:tcBorders>
+            <w:shd w:val="clear" w:color="auto" w:fill="auto"/>
+            <w:noWrap/>
+            <w:vAlign w:val="bottom"/>
+            <w:hideMark/>
+          </w:tcPr>
+          <w:p>
+            <w:pPr>
+              <w:spacing w:after="0" w:line="240" w:lineRule="auto"/>
+              <w:rPr>
+                <w:rFonts w:ascii="Calibri" w:eastAsia="Times New Roman" w:hAnsi="Calibri" w:cs="Calibri"/>
+                <w:color w:val="000000"/>
+              </w:rPr>
+            </w:pPr>
+            <w:r>
+              <w:rPr>
+                <w:rFonts w:ascii="Calibri" w:eastAsia="Times New Roman" w:hAnsi="Calibri" w:cs="Calibri"/>
+                <w:color w:val="000000"/>
+              </w:rPr>
+              <w:t>Sorted</w:t>
+            </w:r>
+          </w:p>
+        </w:tc>
+      </w:tr>
+      <w:tr>
+        <w:trPr>
+          <w:trHeight w:val="285"/>
+        </w:trPr>
+        <w:tc>
+          <w:tcPr>
+            <w:tcW w:w="1020" w:type="dxa"/>
+            <w:tcBorders>
+              <w:top w:val="nil"/>
+              <w:left w:val="nil"/>
+              <w:bottom w:val="nil"/>
+              <w:right w:val="nil"/>
+            </w:tcBorders>
+            <w:shd w:val="clear" w:color="auto" w:fill="auto"/>
+            <w:noWrap/>
+            <w:vAlign w:val="center"/>
+            <w:hideMark/>
+          </w:tcPr>
+          <w:p>
+            <w:pPr>
+              <w:spacing w:after="0" w:line="240" w:lineRule="auto"/>
+              <w:jc w:val="right"/>
+              <w:rPr>
+                <w:rFonts w:ascii="Calibri" w:eastAsia="Times New Roman" w:hAnsi="Calibri" w:cs="Calibri"/>
+                <w:color w:val="000000"/>
+              </w:rPr>
+            </w:pPr>
+            <w:r>
+              <w:rPr>
+                <w:rFonts w:ascii="Calibri" w:eastAsia="Times New Roman" w:hAnsi="Calibri" w:cs="Calibri"/>
+                <w:color w:val="000000"/>
+              </w:rPr>
+              <w:t>5</w:t>
+            </w:r>
+          </w:p>
+        </w:tc>
+        <w:tc>
+          <w:tcPr>
+            <w:tcW w:w="1020" w:type="dxa"/>
+            <w:tcBorders>
+              <w:top w:val="nil"/>
+              <w:left w:val="nil"/>
+              <w:bottom w:val="nil"/>
+              <w:right w:val="nil"/>
+            </w:tcBorders>
+            <w:shd w:val="clear" w:color="auto" w:fill="auto"/>
+            <w:noWrap/>
+            <w:vAlign w:val="center"/>
+            <w:hideMark/>
+          </w:tcPr>
+          <w:p>
+            <w:pPr>
+              <w:spacing w:after="0" w:line="240" w:lineRule="auto"/>
+              <w:jc w:val="right"/>
+              <w:rPr>
+                <w:rFonts w:ascii="Calibri" w:eastAsia="Times New Roman" w:hAnsi="Calibri" w:cs="Calibri"/>
+                <w:color w:val="000000"/>
+              </w:rPr>
+            </w:pPr>
+            <w:r>
+              <w:rPr>
+                <w:rFonts w:ascii="Calibri" w:eastAsia="Times New Roman" w:hAnsi="Calibri" w:cs="Calibri"/>
+                <w:color w:val="000000"/>
+              </w:rPr>
+              <w:t>249</w:t>
+            </w:r>
+          </w:p>
+        </w:tc>
+        <w:tc>
+          <w:tcPr>
+            <w:tcW w:w="1020" w:type="dxa"/>
+            <w:tcBorders>
+              <w:top w:val="nil"/>
+              <w:left w:val="nil"/>
+              <w:bottom w:val="nil"/>
+              <w:right w:val="nil"/>
+            </w:tcBorders>
+            <w:shd w:val="clear" w:color="auto" w:fill="auto"/>
+            <w:noWrap/>
+            <w:vAlign w:val="center"/>
+            <w:hideMark/>
+          </w:tcPr>
+          <w:p>
+            <w:pPr>
+              <w:spacing w:after="0" w:line="240" w:lineRule="auto"/>
+              <w:jc w:val="right"/>
+              <w:rPr>
+                <w:rFonts w:ascii="Calibri" w:eastAsia="Times New Roman" w:hAnsi="Calibri" w:cs="Calibri"/>
+                <w:color w:val="000000"/>
+              </w:rPr>
+            </w:pPr>
+            <w:r>
+              <w:rPr>
+                <w:rFonts w:ascii="Calibri" w:eastAsia="Times New Roman" w:hAnsi="Calibri" w:cs="Calibri"/>
+                <w:color w:val="000000"/>
+              </w:rPr>
+              <w:t>157</w:t>
+            </w:r>
+          </w:p>
+        </w:tc>
+      </w:tr>
+      <w:tr>
+        <w:trPr>
+          <w:trHeight w:val="285"/>
+        </w:trPr>
+        <w:tc>
+          <w:tcPr>
+            <w:tcW w:w="1020" w:type="dxa"/>
+            <w:tcBorders>
+              <w:top w:val="nil"/>
+              <w:left w:val="nil"/>
+              <w:bottom w:val="nil"/>
+              <w:right w:val="nil"/>
+            </w:tcBorders>
+            <w:shd w:val="clear" w:color="auto" w:fill="auto"/>
+            <w:noWrap/>
+            <w:vAlign w:val="center"/>
+            <w:hideMark/>
+          </w:tcPr>
+          <w:p>
+            <w:pPr>
+              <w:spacing w:after="0" w:line="240" w:lineRule="auto"/>
+              <w:jc w:val="right"/>
+              <w:rPr>
+                <w:rFonts w:ascii="Calibri" w:eastAsia="Times New Roman" w:hAnsi="Calibri" w:cs="Calibri"/>
+                <w:color w:val="000000"/>
+              </w:rPr>
+            </w:pPr>
+            <w:r>
+              <w:rPr>
+                <w:rFonts w:ascii="Calibri" w:eastAsia="Times New Roman" w:hAnsi="Calibri" w:cs="Calibri"/>
+                <w:color w:val="000000"/>
+              </w:rPr>
+              <w:t>10</w:t>
+            </w:r>
+          </w:p>
+        </w:tc>
+        <w:tc>
+          <w:tcPr>
+            <w:tcW w:w="1020" w:type="dxa"/>
+            <w:tcBorders>
+              <w:top w:val="nil"/>
+              <w:left w:val="nil"/>
+              <w:bottom w:val="nil"/>
+              <w:right w:val="nil"/>
+            </w:tcBorders>
+            <w:shd w:val="clear" w:color="auto" w:fill="auto"/>
+            <w:noWrap/>
+            <w:vAlign w:val="center"/>
+            <w:hideMark/>
+          </w:tcPr>
+          <w:p>
+            <w:pPr>
+              <w:spacing w:after="0" w:line="240" w:lineRule="auto"/>
+              <w:jc w:val="right"/>
+              <w:rPr>
+                <w:rFonts w:ascii="Calibri" w:eastAsia="Times New Roman" w:hAnsi="Calibri" w:cs="Calibri"/>
+                <w:color w:val="000000"/>
+              </w:rPr>
+            </w:pPr>
+            <w:r>
+              <w:rPr>
+                <w:rFonts w:ascii="Calibri" w:eastAsia="Times New Roman" w:hAnsi="Calibri" w:cs="Calibri"/>
+                <w:color w:val="000000"/>
+              </w:rPr>
+              <w:t>461</w:t>
+            </w:r>
+          </w:p>
+        </w:tc>
+        <w:tc>
+          <w:tcPr>
+            <w:tcW w:w="1020" w:type="dxa"/>
+            <w:tcBorders>
+              <w:top w:val="nil"/>
+              <w:left w:val="nil"/>
+              <w:bottom w:val="nil"/>
+              <w:right w:val="nil"/>
+            </w:tcBorders>
+            <w:shd w:val="clear" w:color="auto" w:fill="auto"/>
+            <w:noWrap/>
+            <w:vAlign w:val="center"/>
+            <w:hideMark/>
+          </w:tcPr>
+          <w:p>
+            <w:pPr>
+              <w:spacing w:after="0" w:line="240" w:lineRule="auto"/>
+              <w:jc w:val="right"/>
+              <w:rPr>
+                <w:rFonts w:ascii="Calibri" w:eastAsia="Times New Roman" w:hAnsi="Calibri" w:cs="Calibri"/>
+                <w:color w:val="000000"/>
+              </w:rPr>
+            </w:pPr>
+            <w:r>
+              <w:rPr>
+                <w:rFonts w:ascii="Calibri" w:eastAsia="Times New Roman" w:hAnsi="Calibri" w:cs="Calibri"/>
+                <w:color w:val="000000"/>
+              </w:rPr>
+              <w:t>405</w:t>
+            </w:r>
+          </w:p>
+        </w:tc>
+      </w:tr>
+      <w:tr>
+        <w:trPr>
+          <w:trHeight w:val="285"/>
+        </w:trPr>
+        <w:tc>
+          <w:tcPr>
+            <w:tcW w:w="1020" w:type="dxa"/>
+            <w:tcBorders>
+              <w:top w:val="nil"/>
+              <w:left w:val="nil"/>
+              <w:bottom w:val="nil"/>
+              <w:right w:val="nil"/>
+            </w:tcBorders>
+            <w:shd w:val="clear" w:color="auto" w:fill="auto"/>
+            <w:noWrap/>
+            <w:vAlign w:val="center"/>
+            <w:hideMark/>
+          </w:tcPr>
+          <w:p>
+            <w:pPr>
+              <w:spacing w:after="0" w:line="240" w:lineRule="auto"/>
+              <w:jc w:val="right"/>
+              <w:rPr>
+                <w:rFonts w:ascii="Calibri" w:eastAsia="Times New Roman" w:hAnsi="Calibri" w:cs="Calibri"/>
+                <w:color w:val="000000"/>
+              </w:rPr>
+            </w:pPr>
+            <w:r>
+              <w:rPr>
+                <w:rFonts w:ascii="Calibri" w:eastAsia="Times New Roman" w:hAnsi="Calibri" w:cs="Calibri"/>
+                <w:color w:val="000000"/>
+              </w:rPr>
+              <w:t>100</w:t>
+            </w:r>
+          </w:p>
+        </w:tc>
+        <w:tc>
+          <w:tcPr>
+            <w:tcW w:w="1020" w:type="dxa"/>
+            <w:tcBorders>
+              <w:top w:val="nil"/>
+              <w:left w:val="nil"/>
+              <w:bottom w:val="nil"/>
+              <w:right w:val="nil"/>
+            </w:tcBorders>
+            <w:shd w:val="clear" w:color="auto" w:fill="auto"/>
+            <w:noWrap/>
+            <w:vAlign w:val="center"/>
+            <w:hideMark/>
+          </w:tcPr>
+          <w:p>
+            <w:pPr>
+              <w:spacing w:after="0" w:line="240" w:lineRule="auto"/>
+              <w:jc w:val="right"/>
+              <w:rPr>
+                <w:rFonts w:ascii="Calibri" w:eastAsia="Times New Roman" w:hAnsi="Calibri" w:cs="Calibri"/>
+                <w:color w:val="000000"/>
+              </w:rPr>
+            </w:pPr>
+            <w:r>
+              <w:rPr>
+                <w:rFonts w:ascii="Calibri" w:eastAsia="Times New Roman" w:hAnsi="Calibri" w:cs="Calibri"/>
+                <w:color w:val="000000"/>
+              </w:rPr>
+              <w:t>459</w:t>
+            </w:r>
+          </w:p>
+        </w:tc>
+        <w:tc>
+          <w:tcPr>
+            <w:tcW w:w="1020" w:type="dxa"/>
+            <w:tcBorders>
+              <w:top w:val="nil"/>
+              <w:left w:val="nil"/>
+              <w:bottom w:val="nil"/>
+              <w:right w:val="nil"/>
+            </w:tcBorders>
+            <w:shd w:val="clear" w:color="auto" w:fill="auto"/>
+            <w:noWrap/>
+            <w:vAlign w:val="center"/>
+            <w:hideMark/>
+          </w:tcPr>
+          <w:p>
+            <w:pPr>
+              <w:spacing w:after="0" w:line="240" w:lineRule="auto"/>
+              <w:jc w:val="right"/>
+              <w:rPr>
+                <w:rFonts w:ascii="Calibri" w:eastAsia="Times New Roman" w:hAnsi="Calibri" w:cs="Calibri"/>
+                <w:color w:val="000000"/>
+              </w:rPr>
+            </w:pPr>
+            <w:r>
+              <w:rPr>
+                <w:rFonts w:ascii="Calibri" w:eastAsia="Times New Roman" w:hAnsi="Calibri" w:cs="Calibri"/>
+                <w:color w:val="000000"/>
+              </w:rPr>
+              <w:t>708</w:t>
+            </w:r>
+          </w:p>
+        </w:tc>
+      </w:tr>
+      <w:tr>
+        <w:trPr>
+          <w:trHeight w:val="285"/>
+        </w:trPr>
+        <w:tc>
+          <w:tcPr>
+            <w:tcW w:w="1020" w:type="dxa"/>
+            <w:tcBorders>
+              <w:top w:val="nil"/>
+              <w:left w:val="nil"/>
+              <w:bottom w:val="nil"/>
+              <w:right w:val="nil"/>
+            </w:tcBorders>
+            <w:shd w:val="clear" w:color="auto" w:fill="auto"/>
+            <w:noWrap/>
+            <w:vAlign w:val="center"/>
+            <w:hideMark/>
+          </w:tcPr>
+          <w:p>
+            <w:pPr>
+              <w:spacing w:after="0" w:line="240" w:lineRule="auto"/>
+              <w:jc w:val="right"/>
+              <w:rPr>
+                <w:rFonts w:ascii="Calibri" w:eastAsia="Times New Roman" w:hAnsi="Calibri" w:cs="Calibri"/>
+                <w:color w:val="000000"/>
+              </w:rPr>
+            </w:pPr>
+            <w:r>
+              <w:rPr>
+                <w:rFonts w:ascii="Calibri" w:eastAsia="Times New Roman" w:hAnsi="Calibri" w:cs="Calibri"/>
+                <w:color w:val="000000"/>
+              </w:rPr>
+              <w:t>200</w:t>
+            </w:r>
+          </w:p>
+        </w:tc>
+        <w:tc>
+          <w:tcPr>
+            <w:tcW w:w="1020" w:type="dxa"/>
+            <w:tcBorders>
+              <w:top w:val="nil"/>
+              <w:left w:val="nil"/>
+              <w:bottom w:val="nil"/>
+              <w:right w:val="nil"/>
+            </w:tcBorders>
+            <w:shd w:val="clear" w:color="auto" w:fill="auto"/>
+            <w:noWrap/>
+            <w:vAlign w:val="center"/>
+            <w:hideMark/>
+          </w:tcPr>
+          <w:p>
+            <w:pPr>
+              <w:spacing w:after="0" w:line="240" w:lineRule="auto"/>
+              <w:jc w:val="right"/>
+              <w:rPr>
+                <w:rFonts w:ascii="Calibri" w:eastAsia="Times New Roman" w:hAnsi="Calibri" w:cs="Calibri"/>
+                <w:color w:val="000000"/>
+              </w:rPr>
+            </w:pPr>
+            <w:r>
+              <w:rPr>
+                <w:rFonts w:ascii="Calibri" w:eastAsia="Times New Roman" w:hAnsi="Calibri" w:cs="Calibri"/>
+                <w:color w:val="000000"/>
+              </w:rPr>
+              <w:t>379</w:t>
+            </w:r>
+          </w:p>
+        </w:tc>
+        <w:tc>
+          <w:tcPr>
+            <w:tcW w:w="1020" w:type="dxa"/>
+            <w:tcBorders>
+              <w:top w:val="nil"/>
+              <w:left w:val="nil"/>
+              <w:bottom w:val="nil"/>
+              <w:right w:val="nil"/>
+            </w:tcBorders>
+            <w:shd w:val="clear" w:color="auto" w:fill="auto"/>
+            <w:noWrap/>
+            <w:vAlign w:val="center"/>
+            <w:hideMark/>
+          </w:tcPr>
+          <w:p>
+            <w:pPr>
+              <w:spacing w:after="0" w:line="240" w:lineRule="auto"/>
+              <w:jc w:val="right"/>
+              <w:rPr>
+                <w:rFonts w:ascii="Calibri" w:eastAsia="Times New Roman" w:hAnsi="Calibri" w:cs="Calibri"/>
+                <w:color w:val="000000"/>
+              </w:rPr>
+            </w:pPr>
+            <w:r>
+              <w:rPr>
+                <w:rFonts w:ascii="Calibri" w:eastAsia="Times New Roman" w:hAnsi="Calibri" w:cs="Calibri"/>
+                <w:color w:val="000000"/>
+              </w:rPr>
+              <w:t>795</w:t>
+            </w:r>
+          </w:p>
+        </w:tc>
+      </w:tr>
+      <w:tr>
+        <w:trPr>
+          <w:trHeight w:val="285"/>
+        </w:trPr>
+        <w:tc>
+          <w:tcPr>
+            <w:tcW w:w="1020" w:type="dxa"/>
+            <w:tcBorders>
+              <w:top w:val="nil"/>
+              <w:left w:val="nil"/>
+              <w:bottom w:val="nil"/>
+              <w:right w:val="nil"/>
+            </w:tcBorders>
+            <w:shd w:val="clear" w:color="auto" w:fill="auto"/>
+            <w:noWrap/>
+            <w:vAlign w:val="center"/>
+            <w:hideMark/>
+          </w:tcPr>
+          <w:p>
+            <w:pPr>
+              <w:spacing w:after="0" w:line="240" w:lineRule="auto"/>
+              <w:jc w:val="right"/>
+              <w:rPr>
+                <w:rFonts w:ascii="Calibri" w:eastAsia="Times New Roman" w:hAnsi="Calibri" w:cs="Calibri"/>
+                <w:color w:val="000000"/>
+              </w:rPr>
+            </w:pPr>
+            <w:r>
+              <w:rPr>
+                <w:rFonts w:ascii="Calibri" w:eastAsia="Times New Roman" w:hAnsi="Calibri" w:cs="Calibri"/>
+                <w:color w:val="000000"/>
+              </w:rPr>
+              <w:t>300</w:t>
+            </w:r>
+          </w:p>
+        </w:tc>
+        <w:tc>
+          <w:tcPr>
+            <w:tcW w:w="1020" w:type="dxa"/>
+            <w:tcBorders>
+              <w:top w:val="nil"/>
+              <w:left w:val="nil"/>
+              <w:bottom w:val="nil"/>
+              <w:right w:val="nil"/>
+            </w:tcBorders>
+            <w:shd w:val="clear" w:color="auto" w:fill="auto"/>
+            <w:noWrap/>
+            <w:vAlign w:val="center"/>
+            <w:hideMark/>
+          </w:tcPr>
+          <w:p>
+            <w:pPr>
+              <w:spacing w:after="0" w:line="240" w:lineRule="auto"/>
+              <w:jc w:val="right"/>
+              <w:rPr>
+                <w:rFonts w:ascii="Calibri" w:eastAsia="Times New Roman" w:hAnsi="Calibri" w:cs="Calibri"/>
+                <w:color w:val="000000"/>
+              </w:rPr>
+            </w:pPr>
+            <w:r>
+              <w:rPr>
+                <w:rFonts w:ascii="Calibri" w:eastAsia="Times New Roman" w:hAnsi="Calibri" w:cs="Calibri"/>
+                <w:color w:val="000000"/>
+              </w:rPr>
+              <w:t>330</w:t>
+            </w:r>
+          </w:p>
+        </w:tc>
+        <w:tc>
+          <w:tcPr>
+            <w:tcW w:w="1020" w:type="dxa"/>
+            <w:tcBorders>
+              <w:top w:val="nil"/>
+              <w:left w:val="nil"/>
+              <w:bottom w:val="nil"/>
+              <w:right w:val="nil"/>
+            </w:tcBorders>
+            <w:shd w:val="clear" w:color="auto" w:fill="auto"/>
+            <w:noWrap/>
+            <w:vAlign w:val="center"/>
+            <w:hideMark/>
+          </w:tcPr>
+          <w:p>
+            <w:pPr>
+              <w:spacing w:after="0" w:line="240" w:lineRule="auto"/>
+              <w:jc w:val="right"/>
+              <w:rPr>
+                <w:rFonts w:ascii="Calibri" w:eastAsia="Times New Roman" w:hAnsi="Calibri" w:cs="Calibri"/>
+                <w:color w:val="000000"/>
+              </w:rPr>
+            </w:pPr>
+            <w:r>
+              <w:rPr>
+                <w:rFonts w:ascii="Calibri" w:eastAsia="Times New Roman" w:hAnsi="Calibri" w:cs="Calibri"/>
+                <w:color w:val="000000"/>
+              </w:rPr>
+              <w:t>1645</w:t>
+            </w:r>
+          </w:p>
+        </w:tc>
+      </w:tr>
+      <w:tr>
+        <w:trPr>
+          <w:trHeight w:val="285"/>
+        </w:trPr>
+        <w:tc>
+          <w:tcPr>
+            <w:tcW w:w="1020" w:type="dxa"/>
+            <w:tcBorders>
+              <w:top w:val="nil"/>
+              <w:left w:val="nil"/>
+              <w:bottom w:val="nil"/>
+              <w:right w:val="nil"/>
+            </w:tcBorders>
+            <w:shd w:val="clear" w:color="auto" w:fill="auto"/>
+            <w:noWrap/>
+            <w:vAlign w:val="center"/>
+            <w:hideMark/>
+          </w:tcPr>
+          <w:p>
+            <w:pPr>
+              <w:spacing w:after="0" w:line="240" w:lineRule="auto"/>
+              <w:jc w:val="right"/>
+              <w:rPr>
+                <w:rFonts w:ascii="Calibri" w:eastAsia="Times New Roman" w:hAnsi="Calibri" w:cs="Calibri"/>
+                <w:color w:val="000000"/>
+              </w:rPr>
+            </w:pPr>
+            <w:r>
+              <w:rPr>
+                <w:rFonts w:ascii="Calibri" w:eastAsia="Times New Roman" w:hAnsi="Calibri" w:cs="Calibri"/>
+                <w:color w:val="000000"/>
+              </w:rPr>
+              <w:t>400</w:t>
+            </w:r>
+          </w:p>
+        </w:tc>
+        <w:tc>
+          <w:tcPr>
+            <w:tcW w:w="1020" w:type="dxa"/>
+            <w:tcBorders>
+              <w:top w:val="nil"/>
+              <w:left w:val="nil"/>
+              <w:bottom w:val="nil"/>
+              <w:right w:val="nil"/>
+            </w:tcBorders>
+            <w:shd w:val="clear" w:color="auto" w:fill="auto"/>
+            <w:noWrap/>
+            <w:vAlign w:val="center"/>
+            <w:hideMark/>
+          </w:tcPr>
+          <w:p>
+            <w:pPr>
+              <w:spacing w:after="0" w:line="240" w:lineRule="auto"/>
+              <w:jc w:val="right"/>
+              <w:rPr>
+                <w:rFonts w:ascii="Calibri" w:eastAsia="Times New Roman" w:hAnsi="Calibri" w:cs="Calibri"/>
+                <w:color w:val="000000"/>
+              </w:rPr>
+            </w:pPr>
+            <w:r>
+              <w:rPr>
+                <w:rFonts w:ascii="Calibri" w:eastAsia="Times New Roman" w:hAnsi="Calibri" w:cs="Calibri"/>
+                <w:color w:val="000000"/>
+              </w:rPr>
+              <w:t>420</w:t>
+            </w:r>
+          </w:p>
+        </w:tc>
+        <w:tc>
+          <w:tcPr>
+            <w:tcW w:w="1020" w:type="dxa"/>
+            <w:tcBorders>
+              <w:top w:val="nil"/>
+              <w:left w:val="nil"/>
+              <w:bottom w:val="nil"/>
+              <w:right w:val="nil"/>
+            </w:tcBorders>
+            <w:shd w:val="clear" w:color="auto" w:fill="auto"/>
+            <w:noWrap/>
+            <w:vAlign w:val="center"/>
+            <w:hideMark/>
+          </w:tcPr>
+          <w:p>
+            <w:pPr>
+              <w:spacing w:after="0" w:line="240" w:lineRule="auto"/>
+              <w:jc w:val="right"/>
+              <w:rPr>
+                <w:rFonts w:ascii="Calibri" w:eastAsia="Times New Roman" w:hAnsi="Calibri" w:cs="Calibri"/>
+                <w:color w:val="000000"/>
+              </w:rPr>
+            </w:pPr>
+            <w:r>
+              <w:rPr>
+                <w:rFonts w:ascii="Calibri" w:eastAsia="Times New Roman" w:hAnsi="Calibri" w:cs="Calibri"/>
+                <w:color w:val="000000"/>
+              </w:rPr>
+              <w:t>1247</w:t>
+            </w:r>
+          </w:p>
+        </w:tc>
+      </w:tr>
+      <w:tr>
+        <w:trPr>
+          <w:trHeight w:val="285"/>
+        </w:trPr>
+        <w:tc>
+          <w:tcPr>
+            <w:tcW w:w="1020" w:type="dxa"/>
+            <w:tcBorders>
+              <w:top w:val="nil"/>
+              <w:left w:val="nil"/>
+              <w:bottom w:val="nil"/>
+              <w:right w:val="nil"/>
+            </w:tcBorders>
+            <w:shd w:val="clear" w:color="auto" w:fill="auto"/>
+            <w:noWrap/>
+            <w:vAlign w:val="center"/>
+            <w:hideMark/>
+          </w:tcPr>
+          <w:p>
+            <w:pPr>
+              <w:spacing w:after="0" w:line="240" w:lineRule="auto"/>
+              <w:jc w:val="right"/>
+              <w:rPr>
+                <w:rFonts w:ascii="Calibri" w:eastAsia="Times New Roman" w:hAnsi="Calibri" w:cs="Calibri"/>
+                <w:color w:val="000000"/>
+              </w:rPr>
+            </w:pPr>
+            <w:r>
+              <w:rPr>
+                <w:rFonts w:ascii="Calibri" w:eastAsia="Times New Roman" w:hAnsi="Calibri" w:cs="Calibri"/>
+                <w:color w:val="000000"/>
+              </w:rPr>
+              <w:t>500</w:t>
+            </w:r>
+          </w:p>
+        </w:tc>
+        <w:tc>
+          <w:tcPr>
+            <w:tcW w:w="1020" w:type="dxa"/>
+            <w:tcBorders>
+              <w:top w:val="nil"/>
+              <w:left w:val="nil"/>
+              <w:bottom w:val="nil"/>
+              <w:right w:val="nil"/>
+            </w:tcBorders>
+            <w:shd w:val="clear" w:color="auto" w:fill="auto"/>
+            <w:noWrap/>
+            <w:vAlign w:val="center"/>
+            <w:hideMark/>
+          </w:tcPr>
+          <w:p>
+            <w:pPr>
+              <w:spacing w:after="0" w:line="240" w:lineRule="auto"/>
+              <w:jc w:val="right"/>
+              <w:rPr>
+                <w:rFonts w:ascii="Calibri" w:eastAsia="Times New Roman" w:hAnsi="Calibri" w:cs="Calibri"/>
+                <w:color w:val="000000"/>
+              </w:rPr>
+            </w:pPr>
+            <w:r>
+              <w:rPr>
+                <w:rFonts w:ascii="Calibri" w:eastAsia="Times New Roman" w:hAnsi="Calibri" w:cs="Calibri"/>
+                <w:color w:val="000000"/>
+              </w:rPr>
+              <w:t>389</w:t>
+            </w:r>
+          </w:p>
+        </w:tc>
+        <w:tc>
+          <w:tcPr>
+            <w:tcW w:w="1020" w:type="dxa"/>
+            <w:tcBorders>
+              <w:top w:val="nil"/>
+              <w:left w:val="nil"/>
+              <w:bottom w:val="nil"/>
+              <w:right w:val="nil"/>
+            </w:tcBorders>
+            <w:shd w:val="clear" w:color="auto" w:fill="auto"/>
+            <w:noWrap/>
+            <w:vAlign w:val="center"/>
+            <w:hideMark/>
+          </w:tcPr>
+          <w:p>
+            <w:pPr>
+              <w:spacing w:after="0" w:line="240" w:lineRule="auto"/>
+              <w:jc w:val="right"/>
+              <w:rPr>
+                <w:rFonts w:ascii="Calibri" w:eastAsia="Times New Roman" w:hAnsi="Calibri" w:cs="Calibri"/>
+                <w:color w:val="000000"/>
+              </w:rPr>
+            </w:pPr>
+            <w:r>
+              <w:rPr>
+                <w:rFonts w:ascii="Calibri" w:eastAsia="Times New Roman" w:hAnsi="Calibri" w:cs="Calibri"/>
+                <w:color w:val="000000"/>
+              </w:rPr>
+              <w:t>1083</w:t>
+            </w:r>
+          </w:p>
+        </w:tc>
+      </w:tr>
+      <w:tr>
+        <w:trPr>
+          <w:trHeight w:val="285"/>
+        </w:trPr>
+        <w:tc>
+          <w:tcPr>
+            <w:tcW w:w="1020" w:type="dxa"/>
+            <w:tcBorders>
+              <w:top w:val="nil"/>
+              <w:left w:val="nil"/>
+              <w:bottom w:val="nil"/>
+              <w:right w:val="nil"/>
+            </w:tcBorders>
+            <w:shd w:val="clear" w:color="auto" w:fill="auto"/>
+            <w:noWrap/>
+            <w:vAlign w:val="center"/>
+            <w:hideMark/>
+          </w:tcPr>
+          <w:p>
+            <w:pPr>
+              <w:spacing w:after="0" w:line="240" w:lineRule="auto"/>
+              <w:jc w:val="right"/>
+              <w:rPr>
+                <w:rFonts w:ascii="Calibri" w:eastAsia="Times New Roman" w:hAnsi="Calibri" w:cs="Calibri"/>
+                <w:color w:val="000000"/>
+              </w:rPr>
+            </w:pPr>
+            <w:r>
+              <w:rPr>
+                <w:rFonts w:ascii="Calibri" w:eastAsia="Times New Roman" w:hAnsi="Calibri" w:cs="Calibri"/>
+                <w:color w:val="000000"/>
+              </w:rPr>
+              <w:t>1000</w:t>
+            </w:r>
+          </w:p>
+        </w:tc>
+        <w:tc>
+          <w:tcPr>
+            <w:tcW w:w="1020" w:type="dxa"/>
+            <w:tcBorders>
+              <w:top w:val="nil"/>
+              <w:left w:val="nil"/>
+              <w:bottom w:val="nil"/>
+              <w:right w:val="nil"/>
+            </w:tcBorders>
+            <w:shd w:val="clear" w:color="auto" w:fill="auto"/>
+            <w:noWrap/>
+            <w:vAlign w:val="center"/>
+            <w:hideMark/>
+          </w:tcPr>
+          <w:p>
+            <w:pPr>
+              <w:spacing w:after="0" w:line="240" w:lineRule="auto"/>
+              <w:jc w:val="right"/>
+              <w:rPr>
+                <w:rFonts w:ascii="Calibri" w:eastAsia="Times New Roman" w:hAnsi="Calibri" w:cs="Calibri"/>
+                <w:color w:val="000000"/>
+              </w:rPr>
+            </w:pPr>
+            <w:r>
+              <w:rPr>
+                <w:rFonts w:ascii="Calibri" w:eastAsia="Times New Roman" w:hAnsi="Calibri" w:cs="Calibri"/>
+                <w:color w:val="000000"/>
+              </w:rPr>
+              <w:t>483</w:t>
+            </w:r>
+          </w:p>
+        </w:tc>
+        <w:tc>
+          <w:tcPr>
+            <w:tcW w:w="1020" w:type="dxa"/>
+            <w:tcBorders>
+              <w:top w:val="nil"/>
+              <w:left w:val="nil"/>
+              <w:bottom w:val="nil"/>
+              <w:right w:val="nil"/>
+            </w:tcBorders>
+            <w:shd w:val="clear" w:color="auto" w:fill="auto"/>
+            <w:noWrap/>
+            <w:vAlign w:val="center"/>
+            <w:hideMark/>
+          </w:tcPr>
+          <w:p>
+            <w:pPr>
+              <w:spacing w:after="0" w:line="240" w:lineRule="auto"/>
+              <w:jc w:val="right"/>
+              <w:rPr>
+                <w:rFonts w:ascii="Calibri" w:eastAsia="Times New Roman" w:hAnsi="Calibri" w:cs="Calibri"/>
+                <w:color w:val="000000"/>
+              </w:rPr>
+            </w:pPr>
+            <w:r>
+              <w:rPr>
+                <w:rFonts w:ascii="Calibri" w:eastAsia="Times New Roman" w:hAnsi="Calibri" w:cs="Calibri"/>
+                <w:color w:val="000000"/>
+              </w:rPr>
+              <w:t>1136</w:t>
+            </w:r>
+          </w:p>
+        </w:tc>
+      </w:tr>
+    </w:tbl>
+    <w:p/>
+    <w:p>
+      <w:r>
+        <w:rPr>
+          <w:noProof/>
+        </w:rPr>
+        <w:drawing>
+          <wp:inline distT="0" distB="0" distL="0" distR="0" wp14:anchorId="4041B8E7" wp14:editId="04B7059F">
+            <wp:extent cx="6091238" cy="3125152"/>
+            <wp:effectExtent l="0" t="0" r="5080" b="18415"/>
+            <wp:docPr id="1" name="Chart 1">
+              <a:extLst xmlns:a="http://schemas.openxmlformats.org/drawingml/2006/main">
+                <a:ext uri="{FF2B5EF4-FFF2-40B4-BE49-F238E27FC236}">
+                  <a16:creationId xmlns:a16="http://schemas.microsoft.com/office/drawing/2014/main" id="{9914614E-3B2B-4856-80A4-ED33EED7366A}"/>
+                </a:ext>
+              </a:extLst>
+            </wp:docPr>
+            <wp:cNvGraphicFramePr/>
+            <a:graphic xmlns:a="http://schemas.openxmlformats.org/drawingml/2006/main">
+              <a:graphicData uri="http://schemas.openxmlformats.org/drawingml/2006/chart">
+                <c:chart xmlns:c="http://schemas.openxmlformats.org/drawingml/2006/chart" xmlns:r="http://schemas.openxmlformats.org/officeDocument/2006/relationships" r:id="rId4"/>
+              </a:graphicData>
+            </a:graphic>
+          </wp:inline>
+        </w:drawing>
+      </w:r>
+    </w:p>
+    <w:p>
+      <w:r>
+        <w:lastRenderedPageBreak/>
+        <w:t xml:space="preserve">Clearly this data doesn’t line up at all with the theoretical time complexities of each of these algorithms. This can be explained for both the unsorted and sorted searches. For the unsorted linear search, no matter how big the array gets, the search characters will almost always be within the first 100 characters in the array since it is completely random. As for the sorted array, the time continues to increase because as the array size increases, the number of times the binary search algorithm </w:t>
+      </w:r>
+      <w:proofErr w:type="gramStart"/>
+      <w:r>
+        <w:t>has to</w:t>
+      </w:r>
+      <w:proofErr w:type="gramEnd"/>
+      <w:r>
+        <w:t xml:space="preserve"> halve the search area also increases linearly. The only time that we would see my implementation of these algorithms match up to their theoretical time complexities would be if the input string contains </w:t>
+      </w:r>
+      <w:proofErr w:type="gramStart"/>
+      <w:r>
+        <w:t>large amounts</w:t>
+      </w:r>
+      <w:proofErr w:type="gramEnd"/>
+      <w:r>
+        <w:t xml:space="preserve"> of repeated characters.</w:t>
+      </w:r>
     </w:p>
     <w:sectPr>
       <w:pgSz w:w="12240" w:h="15840"/>
@@ -488,7 +1491,1223 @@
     <w:semiHidden/>
     <w:unhideWhenUsed/>
   </w:style>
+  <w:style w:type="table" w:styleId="TableGrid">
+    <w:name w:val="Table Grid"/>
+    <w:basedOn w:val="TableNormal"/>
+    <w:uiPriority w:val="39"/>
+    <w:rsid w:val="007F2168"/>
+    <w:pPr>
+      <w:spacing w:after="0" w:line="240" w:lineRule="auto"/>
+    </w:pPr>
+    <w:tblPr>
+      <w:tblBorders>
+        <w:top w:val="single" w:sz="4" w:space="0" w:color="auto"/>
+        <w:left w:val="single" w:sz="4" w:space="0" w:color="auto"/>
+        <w:bottom w:val="single" w:sz="4" w:space="0" w:color="auto"/>
+        <w:right w:val="single" w:sz="4" w:space="0" w:color="auto"/>
+        <w:insideH w:val="single" w:sz="4" w:space="0" w:color="auto"/>
+        <w:insideV w:val="single" w:sz="4" w:space="0" w:color="auto"/>
+      </w:tblBorders>
+    </w:tblPr>
+  </w:style>
+  <w:style w:type="paragraph" w:styleId="BalloonText">
+    <w:name w:val="Balloon Text"/>
+    <w:basedOn w:val="Normal"/>
+    <w:link w:val="BalloonTextChar"/>
+    <w:uiPriority w:val="99"/>
+    <w:semiHidden/>
+    <w:unhideWhenUsed/>
+    <w:rsid w:val="002C68F7"/>
+    <w:pPr>
+      <w:spacing w:after="0" w:line="240" w:lineRule="auto"/>
+    </w:pPr>
+    <w:rPr>
+      <w:rFonts w:ascii="Segoe UI" w:hAnsi="Segoe UI" w:cs="Segoe UI"/>
+      <w:sz w:val="18"/>
+      <w:szCs w:val="18"/>
+    </w:rPr>
+  </w:style>
+  <w:style w:type="character" w:customStyle="1" w:styleId="BalloonTextChar">
+    <w:name w:val="Balloon Text Char"/>
+    <w:basedOn w:val="DefaultParagraphFont"/>
+    <w:link w:val="BalloonText"/>
+    <w:uiPriority w:val="99"/>
+    <w:semiHidden/>
+    <w:rsid w:val="002C68F7"/>
+    <w:rPr>
+      <w:rFonts w:ascii="Segoe UI" w:hAnsi="Segoe UI" w:cs="Segoe UI"/>
+      <w:sz w:val="18"/>
+      <w:szCs w:val="18"/>
+    </w:rPr>
+  </w:style>
 </w:styles>
+</file>
+
+<file path=word/charts/chart1.xml><?xml version="1.0" encoding="utf-8"?>
+<c:chartSpace xmlns:c="http://schemas.openxmlformats.org/drawingml/2006/chart" xmlns:a="http://schemas.openxmlformats.org/drawingml/2006/main" xmlns:r="http://schemas.openxmlformats.org/officeDocument/2006/relationships" xmlns:c16r2="http://schemas.microsoft.com/office/drawing/2015/06/chart">
+  <c:date1904 val="0"/>
+  <c:lang val="en-US"/>
+  <c:roundedCorners val="0"/>
+  <mc:AlternateContent xmlns:mc="http://schemas.openxmlformats.org/markup-compatibility/2006">
+    <mc:Choice xmlns:c14="http://schemas.microsoft.com/office/drawing/2007/8/2/chart" Requires="c14">
+      <c14:style val="102"/>
+    </mc:Choice>
+    <mc:Fallback>
+      <c:style val="2"/>
+    </mc:Fallback>
+  </mc:AlternateContent>
+  <c:chart>
+    <c:title>
+      <c:tx>
+        <c:rich>
+          <a:bodyPr rot="0" spcFirstLastPara="1" vertOverflow="ellipsis" vert="horz" wrap="square" anchor="ctr" anchorCtr="1"/>
+          <a:lstStyle/>
+          <a:p>
+            <a:pPr>
+              <a:defRPr sz="1400" b="0" i="0" u="none" strike="noStrike" kern="1200" spc="0" baseline="0">
+                <a:solidFill>
+                  <a:schemeClr val="tx1">
+                    <a:lumMod val="65000"/>
+                    <a:lumOff val="35000"/>
+                  </a:schemeClr>
+                </a:solidFill>
+                <a:latin typeface="+mn-lt"/>
+                <a:ea typeface="+mn-ea"/>
+                <a:cs typeface="+mn-cs"/>
+              </a:defRPr>
+            </a:pPr>
+            <a:r>
+              <a:rPr lang="en-US"/>
+              <a:t>Sorted</a:t>
+            </a:r>
+            <a:r>
+              <a:rPr lang="en-US" baseline="0"/>
+              <a:t> Vs Unsorted Array Searches</a:t>
+            </a:r>
+            <a:endParaRPr lang="en-US"/>
+          </a:p>
+        </c:rich>
+      </c:tx>
+      <c:overlay val="0"/>
+      <c:spPr>
+        <a:noFill/>
+        <a:ln>
+          <a:noFill/>
+        </a:ln>
+        <a:effectLst/>
+      </c:spPr>
+      <c:txPr>
+        <a:bodyPr rot="0" spcFirstLastPara="1" vertOverflow="ellipsis" vert="horz" wrap="square" anchor="ctr" anchorCtr="1"/>
+        <a:lstStyle/>
+        <a:p>
+          <a:pPr>
+            <a:defRPr sz="1400" b="0" i="0" u="none" strike="noStrike" kern="1200" spc="0" baseline="0">
+              <a:solidFill>
+                <a:schemeClr val="tx1">
+                  <a:lumMod val="65000"/>
+                  <a:lumOff val="35000"/>
+                </a:schemeClr>
+              </a:solidFill>
+              <a:latin typeface="+mn-lt"/>
+              <a:ea typeface="+mn-ea"/>
+              <a:cs typeface="+mn-cs"/>
+            </a:defRPr>
+          </a:pPr>
+          <a:endParaRPr lang="en-US"/>
+        </a:p>
+      </c:txPr>
+    </c:title>
+    <c:autoTitleDeleted val="0"/>
+    <c:plotArea>
+      <c:layout/>
+      <c:scatterChart>
+        <c:scatterStyle val="smoothMarker"/>
+        <c:varyColors val="0"/>
+        <c:ser>
+          <c:idx val="0"/>
+          <c:order val="0"/>
+          <c:tx>
+            <c:strRef>
+              <c:f>Sheet1!$B$1</c:f>
+              <c:strCache>
+                <c:ptCount val="1"/>
+                <c:pt idx="0">
+                  <c:v>Unsorted</c:v>
+                </c:pt>
+              </c:strCache>
+            </c:strRef>
+          </c:tx>
+          <c:spPr>
+            <a:ln w="19050" cap="rnd">
+              <a:solidFill>
+                <a:schemeClr val="accent1"/>
+              </a:solidFill>
+              <a:round/>
+            </a:ln>
+            <a:effectLst/>
+          </c:spPr>
+          <c:marker>
+            <c:symbol val="circle"/>
+            <c:size val="5"/>
+            <c:spPr>
+              <a:solidFill>
+                <a:schemeClr val="accent1"/>
+              </a:solidFill>
+              <a:ln w="9525">
+                <a:solidFill>
+                  <a:schemeClr val="accent1"/>
+                </a:solidFill>
+              </a:ln>
+              <a:effectLst/>
+            </c:spPr>
+          </c:marker>
+          <c:trendline>
+            <c:spPr>
+              <a:ln w="19050" cap="rnd">
+                <a:solidFill>
+                  <a:schemeClr val="accent1"/>
+                </a:solidFill>
+                <a:prstDash val="sysDot"/>
+              </a:ln>
+              <a:effectLst/>
+            </c:spPr>
+            <c:trendlineType val="log"/>
+            <c:dispRSqr val="0"/>
+            <c:dispEq val="1"/>
+            <c:trendlineLbl>
+              <c:layout>
+                <c:manualLayout>
+                  <c:x val="0.1214494750656168"/>
+                  <c:y val="-8.3808326042578013E-2"/>
+                </c:manualLayout>
+              </c:layout>
+              <c:numFmt formatCode="General" sourceLinked="0"/>
+              <c:spPr>
+                <a:noFill/>
+                <a:ln>
+                  <a:noFill/>
+                </a:ln>
+                <a:effectLst/>
+              </c:spPr>
+              <c:txPr>
+                <a:bodyPr rot="0" spcFirstLastPara="1" vertOverflow="ellipsis" vert="horz" wrap="square" anchor="ctr" anchorCtr="1"/>
+                <a:lstStyle/>
+                <a:p>
+                  <a:pPr>
+                    <a:defRPr sz="900" b="0" i="0" u="none" strike="noStrike" kern="1200" baseline="0">
+                      <a:solidFill>
+                        <a:schemeClr val="tx1">
+                          <a:lumMod val="65000"/>
+                          <a:lumOff val="35000"/>
+                        </a:schemeClr>
+                      </a:solidFill>
+                      <a:latin typeface="+mn-lt"/>
+                      <a:ea typeface="+mn-ea"/>
+                      <a:cs typeface="+mn-cs"/>
+                    </a:defRPr>
+                  </a:pPr>
+                  <a:endParaRPr lang="en-US"/>
+                </a:p>
+              </c:txPr>
+            </c:trendlineLbl>
+          </c:trendline>
+          <c:xVal>
+            <c:numRef>
+              <c:f>Sheet1!$A$2:$A$9</c:f>
+              <c:numCache>
+                <c:formatCode>General</c:formatCode>
+                <c:ptCount val="8"/>
+                <c:pt idx="0">
+                  <c:v>5</c:v>
+                </c:pt>
+                <c:pt idx="1">
+                  <c:v>10</c:v>
+                </c:pt>
+                <c:pt idx="2">
+                  <c:v>100</c:v>
+                </c:pt>
+                <c:pt idx="3">
+                  <c:v>200</c:v>
+                </c:pt>
+                <c:pt idx="4">
+                  <c:v>300</c:v>
+                </c:pt>
+                <c:pt idx="5">
+                  <c:v>400</c:v>
+                </c:pt>
+                <c:pt idx="6">
+                  <c:v>500</c:v>
+                </c:pt>
+                <c:pt idx="7">
+                  <c:v>1000</c:v>
+                </c:pt>
+              </c:numCache>
+            </c:numRef>
+          </c:xVal>
+          <c:yVal>
+            <c:numRef>
+              <c:f>Sheet1!$B$2:$B$9</c:f>
+              <c:numCache>
+                <c:formatCode>General</c:formatCode>
+                <c:ptCount val="8"/>
+                <c:pt idx="0">
+                  <c:v>249</c:v>
+                </c:pt>
+                <c:pt idx="1">
+                  <c:v>461</c:v>
+                </c:pt>
+                <c:pt idx="2">
+                  <c:v>459</c:v>
+                </c:pt>
+                <c:pt idx="3">
+                  <c:v>379</c:v>
+                </c:pt>
+                <c:pt idx="4">
+                  <c:v>330</c:v>
+                </c:pt>
+                <c:pt idx="5">
+                  <c:v>420</c:v>
+                </c:pt>
+                <c:pt idx="6">
+                  <c:v>389</c:v>
+                </c:pt>
+                <c:pt idx="7">
+                  <c:v>483</c:v>
+                </c:pt>
+              </c:numCache>
+            </c:numRef>
+          </c:yVal>
+          <c:smooth val="1"/>
+          <c:extLst>
+            <c:ext xmlns:c16="http://schemas.microsoft.com/office/drawing/2014/chart" uri="{C3380CC4-5D6E-409C-BE32-E72D297353CC}">
+              <c16:uniqueId val="{00000001-79E1-46B9-A89B-0186832D91AD}"/>
+            </c:ext>
+          </c:extLst>
+        </c:ser>
+        <c:ser>
+          <c:idx val="1"/>
+          <c:order val="1"/>
+          <c:tx>
+            <c:strRef>
+              <c:f>Sheet1!$C$1</c:f>
+              <c:strCache>
+                <c:ptCount val="1"/>
+                <c:pt idx="0">
+                  <c:v>Sorted</c:v>
+                </c:pt>
+              </c:strCache>
+            </c:strRef>
+          </c:tx>
+          <c:spPr>
+            <a:ln w="19050" cap="rnd">
+              <a:solidFill>
+                <a:schemeClr val="accent2"/>
+              </a:solidFill>
+              <a:round/>
+            </a:ln>
+            <a:effectLst/>
+          </c:spPr>
+          <c:marker>
+            <c:symbol val="circle"/>
+            <c:size val="5"/>
+            <c:spPr>
+              <a:solidFill>
+                <a:schemeClr val="accent2"/>
+              </a:solidFill>
+              <a:ln w="9525">
+                <a:solidFill>
+                  <a:schemeClr val="accent2"/>
+                </a:solidFill>
+              </a:ln>
+              <a:effectLst/>
+            </c:spPr>
+          </c:marker>
+          <c:trendline>
+            <c:spPr>
+              <a:ln w="19050" cap="rnd">
+                <a:solidFill>
+                  <a:schemeClr val="accent2"/>
+                </a:solidFill>
+                <a:prstDash val="sysDot"/>
+              </a:ln>
+              <a:effectLst/>
+            </c:spPr>
+            <c:trendlineType val="log"/>
+            <c:dispRSqr val="0"/>
+            <c:dispEq val="1"/>
+            <c:trendlineLbl>
+              <c:layout>
+                <c:manualLayout>
+                  <c:x val="0.12343569553805775"/>
+                  <c:y val="-6.8885243511227767E-2"/>
+                </c:manualLayout>
+              </c:layout>
+              <c:numFmt formatCode="General" sourceLinked="0"/>
+              <c:spPr>
+                <a:noFill/>
+                <a:ln>
+                  <a:noFill/>
+                </a:ln>
+                <a:effectLst/>
+              </c:spPr>
+              <c:txPr>
+                <a:bodyPr rot="0" spcFirstLastPara="1" vertOverflow="ellipsis" vert="horz" wrap="square" anchor="ctr" anchorCtr="1"/>
+                <a:lstStyle/>
+                <a:p>
+                  <a:pPr>
+                    <a:defRPr sz="900" b="0" i="0" u="none" strike="noStrike" kern="1200" baseline="0">
+                      <a:solidFill>
+                        <a:schemeClr val="tx1">
+                          <a:lumMod val="65000"/>
+                          <a:lumOff val="35000"/>
+                        </a:schemeClr>
+                      </a:solidFill>
+                      <a:latin typeface="+mn-lt"/>
+                      <a:ea typeface="+mn-ea"/>
+                      <a:cs typeface="+mn-cs"/>
+                    </a:defRPr>
+                  </a:pPr>
+                  <a:endParaRPr lang="en-US"/>
+                </a:p>
+              </c:txPr>
+            </c:trendlineLbl>
+          </c:trendline>
+          <c:xVal>
+            <c:numRef>
+              <c:f>Sheet1!$A$2:$A$9</c:f>
+              <c:numCache>
+                <c:formatCode>General</c:formatCode>
+                <c:ptCount val="8"/>
+                <c:pt idx="0">
+                  <c:v>5</c:v>
+                </c:pt>
+                <c:pt idx="1">
+                  <c:v>10</c:v>
+                </c:pt>
+                <c:pt idx="2">
+                  <c:v>100</c:v>
+                </c:pt>
+                <c:pt idx="3">
+                  <c:v>200</c:v>
+                </c:pt>
+                <c:pt idx="4">
+                  <c:v>300</c:v>
+                </c:pt>
+                <c:pt idx="5">
+                  <c:v>400</c:v>
+                </c:pt>
+                <c:pt idx="6">
+                  <c:v>500</c:v>
+                </c:pt>
+                <c:pt idx="7">
+                  <c:v>1000</c:v>
+                </c:pt>
+              </c:numCache>
+            </c:numRef>
+          </c:xVal>
+          <c:yVal>
+            <c:numRef>
+              <c:f>Sheet1!$C$2:$C$9</c:f>
+              <c:numCache>
+                <c:formatCode>General</c:formatCode>
+                <c:ptCount val="8"/>
+                <c:pt idx="0">
+                  <c:v>157</c:v>
+                </c:pt>
+                <c:pt idx="1">
+                  <c:v>405</c:v>
+                </c:pt>
+                <c:pt idx="2">
+                  <c:v>708</c:v>
+                </c:pt>
+                <c:pt idx="3">
+                  <c:v>795</c:v>
+                </c:pt>
+                <c:pt idx="4">
+                  <c:v>1645</c:v>
+                </c:pt>
+                <c:pt idx="5">
+                  <c:v>1247</c:v>
+                </c:pt>
+                <c:pt idx="6">
+                  <c:v>1083</c:v>
+                </c:pt>
+                <c:pt idx="7">
+                  <c:v>1136</c:v>
+                </c:pt>
+              </c:numCache>
+            </c:numRef>
+          </c:yVal>
+          <c:smooth val="1"/>
+          <c:extLst>
+            <c:ext xmlns:c16="http://schemas.microsoft.com/office/drawing/2014/chart" uri="{C3380CC4-5D6E-409C-BE32-E72D297353CC}">
+              <c16:uniqueId val="{00000003-79E1-46B9-A89B-0186832D91AD}"/>
+            </c:ext>
+          </c:extLst>
+        </c:ser>
+        <c:dLbls>
+          <c:showLegendKey val="0"/>
+          <c:showVal val="0"/>
+          <c:showCatName val="0"/>
+          <c:showSerName val="0"/>
+          <c:showPercent val="0"/>
+          <c:showBubbleSize val="0"/>
+        </c:dLbls>
+        <c:axId val="554229896"/>
+        <c:axId val="554227928"/>
+      </c:scatterChart>
+      <c:valAx>
+        <c:axId val="554229896"/>
+        <c:scaling>
+          <c:orientation val="minMax"/>
+        </c:scaling>
+        <c:delete val="0"/>
+        <c:axPos val="b"/>
+        <c:majorGridlines>
+          <c:spPr>
+            <a:ln w="9525" cap="flat" cmpd="sng" algn="ctr">
+              <a:solidFill>
+                <a:schemeClr val="tx1">
+                  <a:lumMod val="15000"/>
+                  <a:lumOff val="85000"/>
+                </a:schemeClr>
+              </a:solidFill>
+              <a:round/>
+            </a:ln>
+            <a:effectLst/>
+          </c:spPr>
+        </c:majorGridlines>
+        <c:numFmt formatCode="General" sourceLinked="1"/>
+        <c:majorTickMark val="none"/>
+        <c:minorTickMark val="none"/>
+        <c:tickLblPos val="nextTo"/>
+        <c:spPr>
+          <a:noFill/>
+          <a:ln w="9525" cap="flat" cmpd="sng" algn="ctr">
+            <a:solidFill>
+              <a:schemeClr val="tx1">
+                <a:lumMod val="25000"/>
+                <a:lumOff val="75000"/>
+              </a:schemeClr>
+            </a:solidFill>
+            <a:round/>
+          </a:ln>
+          <a:effectLst/>
+        </c:spPr>
+        <c:txPr>
+          <a:bodyPr rot="-60000000" spcFirstLastPara="1" vertOverflow="ellipsis" vert="horz" wrap="square" anchor="ctr" anchorCtr="1"/>
+          <a:lstStyle/>
+          <a:p>
+            <a:pPr>
+              <a:defRPr sz="900" b="0" i="0" u="none" strike="noStrike" kern="1200" baseline="0">
+                <a:solidFill>
+                  <a:schemeClr val="tx1">
+                    <a:lumMod val="65000"/>
+                    <a:lumOff val="35000"/>
+                  </a:schemeClr>
+                </a:solidFill>
+                <a:latin typeface="+mn-lt"/>
+                <a:ea typeface="+mn-ea"/>
+                <a:cs typeface="+mn-cs"/>
+              </a:defRPr>
+            </a:pPr>
+            <a:endParaRPr lang="en-US"/>
+          </a:p>
+        </c:txPr>
+        <c:crossAx val="554227928"/>
+        <c:crosses val="autoZero"/>
+        <c:crossBetween val="midCat"/>
+      </c:valAx>
+      <c:valAx>
+        <c:axId val="554227928"/>
+        <c:scaling>
+          <c:orientation val="minMax"/>
+        </c:scaling>
+        <c:delete val="0"/>
+        <c:axPos val="l"/>
+        <c:majorGridlines>
+          <c:spPr>
+            <a:ln w="9525" cap="flat" cmpd="sng" algn="ctr">
+              <a:solidFill>
+                <a:schemeClr val="tx1">
+                  <a:lumMod val="15000"/>
+                  <a:lumOff val="85000"/>
+                </a:schemeClr>
+              </a:solidFill>
+              <a:round/>
+            </a:ln>
+            <a:effectLst/>
+          </c:spPr>
+        </c:majorGridlines>
+        <c:numFmt formatCode="General" sourceLinked="1"/>
+        <c:majorTickMark val="none"/>
+        <c:minorTickMark val="none"/>
+        <c:tickLblPos val="nextTo"/>
+        <c:spPr>
+          <a:noFill/>
+          <a:ln w="9525" cap="flat" cmpd="sng" algn="ctr">
+            <a:solidFill>
+              <a:schemeClr val="tx1">
+                <a:lumMod val="25000"/>
+                <a:lumOff val="75000"/>
+              </a:schemeClr>
+            </a:solidFill>
+            <a:round/>
+          </a:ln>
+          <a:effectLst/>
+        </c:spPr>
+        <c:txPr>
+          <a:bodyPr rot="-60000000" spcFirstLastPara="1" vertOverflow="ellipsis" vert="horz" wrap="square" anchor="ctr" anchorCtr="1"/>
+          <a:lstStyle/>
+          <a:p>
+            <a:pPr>
+              <a:defRPr sz="900" b="0" i="0" u="none" strike="noStrike" kern="1200" baseline="0">
+                <a:solidFill>
+                  <a:schemeClr val="tx1">
+                    <a:lumMod val="65000"/>
+                    <a:lumOff val="35000"/>
+                  </a:schemeClr>
+                </a:solidFill>
+                <a:latin typeface="+mn-lt"/>
+                <a:ea typeface="+mn-ea"/>
+                <a:cs typeface="+mn-cs"/>
+              </a:defRPr>
+            </a:pPr>
+            <a:endParaRPr lang="en-US"/>
+          </a:p>
+        </c:txPr>
+        <c:crossAx val="554229896"/>
+        <c:crosses val="autoZero"/>
+        <c:crossBetween val="midCat"/>
+      </c:valAx>
+      <c:spPr>
+        <a:noFill/>
+        <a:ln>
+          <a:noFill/>
+        </a:ln>
+        <a:effectLst/>
+      </c:spPr>
+    </c:plotArea>
+    <c:legend>
+      <c:legendPos val="b"/>
+      <c:overlay val="0"/>
+      <c:spPr>
+        <a:noFill/>
+        <a:ln>
+          <a:noFill/>
+        </a:ln>
+        <a:effectLst/>
+      </c:spPr>
+      <c:txPr>
+        <a:bodyPr rot="0" spcFirstLastPara="1" vertOverflow="ellipsis" vert="horz" wrap="square" anchor="ctr" anchorCtr="1"/>
+        <a:lstStyle/>
+        <a:p>
+          <a:pPr>
+            <a:defRPr sz="900" b="0" i="0" u="none" strike="noStrike" kern="1200" baseline="0">
+              <a:solidFill>
+                <a:schemeClr val="tx1">
+                  <a:lumMod val="65000"/>
+                  <a:lumOff val="35000"/>
+                </a:schemeClr>
+              </a:solidFill>
+              <a:latin typeface="+mn-lt"/>
+              <a:ea typeface="+mn-ea"/>
+              <a:cs typeface="+mn-cs"/>
+            </a:defRPr>
+          </a:pPr>
+          <a:endParaRPr lang="en-US"/>
+        </a:p>
+      </c:txPr>
+    </c:legend>
+    <c:plotVisOnly val="1"/>
+    <c:dispBlanksAs val="gap"/>
+    <c:showDLblsOverMax val="0"/>
+  </c:chart>
+  <c:spPr>
+    <a:solidFill>
+      <a:schemeClr val="bg1"/>
+    </a:solidFill>
+    <a:ln w="9525" cap="flat" cmpd="sng" algn="ctr">
+      <a:solidFill>
+        <a:schemeClr val="tx1">
+          <a:lumMod val="15000"/>
+          <a:lumOff val="85000"/>
+        </a:schemeClr>
+      </a:solidFill>
+      <a:round/>
+    </a:ln>
+    <a:effectLst/>
+  </c:spPr>
+  <c:txPr>
+    <a:bodyPr/>
+    <a:lstStyle/>
+    <a:p>
+      <a:pPr>
+        <a:defRPr/>
+      </a:pPr>
+      <a:endParaRPr lang="en-US"/>
+    </a:p>
+  </c:txPr>
+  <c:externalData r:id="rId3">
+    <c:autoUpdate val="0"/>
+  </c:externalData>
+</c:chartSpace>
+</file>
+
+<file path=word/charts/colors1.xml><?xml version="1.0" encoding="utf-8"?>
+<cs:colorStyle xmlns:cs="http://schemas.microsoft.com/office/drawing/2012/chartStyle" xmlns:a="http://schemas.openxmlformats.org/drawingml/2006/main" meth="cycle" id="10">
+  <a:schemeClr val="accent1"/>
+  <a:schemeClr val="accent2"/>
+  <a:schemeClr val="accent3"/>
+  <a:schemeClr val="accent4"/>
+  <a:schemeClr val="accent5"/>
+  <a:schemeClr val="accent6"/>
+  <cs:variation/>
+  <cs:variation>
+    <a:lumMod val="60000"/>
+  </cs:variation>
+  <cs:variation>
+    <a:lumMod val="80000"/>
+    <a:lumOff val="20000"/>
+  </cs:variation>
+  <cs:variation>
+    <a:lumMod val="80000"/>
+  </cs:variation>
+  <cs:variation>
+    <a:lumMod val="60000"/>
+    <a:lumOff val="40000"/>
+  </cs:variation>
+  <cs:variation>
+    <a:lumMod val="50000"/>
+  </cs:variation>
+  <cs:variation>
+    <a:lumMod val="70000"/>
+    <a:lumOff val="30000"/>
+  </cs:variation>
+  <cs:variation>
+    <a:lumMod val="70000"/>
+  </cs:variation>
+  <cs:variation>
+    <a:lumMod val="50000"/>
+    <a:lumOff val="50000"/>
+  </cs:variation>
+</cs:colorStyle>
+</file>
+
+<file path=word/charts/style1.xml><?xml version="1.0" encoding="utf-8"?>
+<cs:chartStyle xmlns:cs="http://schemas.microsoft.com/office/drawing/2012/chartStyle" xmlns:a="http://schemas.openxmlformats.org/drawingml/2006/main" id="240">
+  <cs:axisTitle>
+    <cs:lnRef idx="0"/>
+    <cs:fillRef idx="0"/>
+    <cs:effectRef idx="0"/>
+    <cs:fontRef idx="minor">
+      <a:schemeClr val="tx1">
+        <a:lumMod val="65000"/>
+        <a:lumOff val="35000"/>
+      </a:schemeClr>
+    </cs:fontRef>
+    <cs:defRPr sz="1000" kern="1200"/>
+  </cs:axisTitle>
+  <cs:categoryAxis>
+    <cs:lnRef idx="0"/>
+    <cs:fillRef idx="0"/>
+    <cs:effectRef idx="0"/>
+    <cs:fontRef idx="minor">
+      <a:schemeClr val="tx1">
+        <a:lumMod val="65000"/>
+        <a:lumOff val="35000"/>
+      </a:schemeClr>
+    </cs:fontRef>
+    <cs:spPr>
+      <a:ln w="9525" cap="flat" cmpd="sng" algn="ctr">
+        <a:solidFill>
+          <a:schemeClr val="tx1">
+            <a:lumMod val="25000"/>
+            <a:lumOff val="75000"/>
+          </a:schemeClr>
+        </a:solidFill>
+        <a:round/>
+      </a:ln>
+    </cs:spPr>
+    <cs:defRPr sz="900" kern="1200"/>
+  </cs:categoryAxis>
+  <cs:chartArea mods="allowNoFillOverride allowNoLineOverride">
+    <cs:lnRef idx="0"/>
+    <cs:fillRef idx="0"/>
+    <cs:effectRef idx="0"/>
+    <cs:fontRef idx="minor">
+      <a:schemeClr val="tx1"/>
+    </cs:fontRef>
+    <cs:spPr>
+      <a:solidFill>
+        <a:schemeClr val="bg1"/>
+      </a:solidFill>
+      <a:ln w="9525" cap="flat" cmpd="sng" algn="ctr">
+        <a:solidFill>
+          <a:schemeClr val="tx1">
+            <a:lumMod val="15000"/>
+            <a:lumOff val="85000"/>
+          </a:schemeClr>
+        </a:solidFill>
+        <a:round/>
+      </a:ln>
+    </cs:spPr>
+    <cs:defRPr sz="1000" kern="1200"/>
+  </cs:chartArea>
+  <cs:dataLabel>
+    <cs:lnRef idx="0"/>
+    <cs:fillRef idx="0"/>
+    <cs:effectRef idx="0"/>
+    <cs:fontRef idx="minor">
+      <a:schemeClr val="tx1">
+        <a:lumMod val="75000"/>
+        <a:lumOff val="25000"/>
+      </a:schemeClr>
+    </cs:fontRef>
+    <cs:defRPr sz="900" kern="1200"/>
+  </cs:dataLabel>
+  <cs:dataLabelCallout>
+    <cs:lnRef idx="0"/>
+    <cs:fillRef idx="0"/>
+    <cs:effectRef idx="0"/>
+    <cs:fontRef idx="minor">
+      <a:schemeClr val="dk1">
+        <a:lumMod val="65000"/>
+        <a:lumOff val="35000"/>
+      </a:schemeClr>
+    </cs:fontRef>
+    <cs:spPr>
+      <a:solidFill>
+        <a:schemeClr val="lt1"/>
+      </a:solidFill>
+      <a:ln>
+        <a:solidFill>
+          <a:schemeClr val="dk1">
+            <a:lumMod val="25000"/>
+            <a:lumOff val="75000"/>
+          </a:schemeClr>
+        </a:solidFill>
+      </a:ln>
+    </cs:spPr>
+    <cs:defRPr sz="900" kern="1200"/>
+    <cs:bodyPr rot="0" spcFirstLastPara="1" vertOverflow="clip" horzOverflow="clip" vert="horz" wrap="square" lIns="36576" tIns="18288" rIns="36576" bIns="18288" anchor="ctr" anchorCtr="1">
+      <a:spAutoFit/>
+    </cs:bodyPr>
+  </cs:dataLabelCallout>
+  <cs:dataPoint>
+    <cs:lnRef idx="0"/>
+    <cs:fillRef idx="1">
+      <cs:styleClr val="auto"/>
+    </cs:fillRef>
+    <cs:effectRef idx="0"/>
+    <cs:fontRef idx="minor">
+      <a:schemeClr val="tx1"/>
+    </cs:fontRef>
+  </cs:dataPoint>
+  <cs:dataPoint3D>
+    <cs:lnRef idx="0"/>
+    <cs:fillRef idx="1">
+      <cs:styleClr val="auto"/>
+    </cs:fillRef>
+    <cs:effectRef idx="0"/>
+    <cs:fontRef idx="minor">
+      <a:schemeClr val="tx1"/>
+    </cs:fontRef>
+  </cs:dataPoint3D>
+  <cs:dataPointLine>
+    <cs:lnRef idx="0">
+      <cs:styleClr val="auto"/>
+    </cs:lnRef>
+    <cs:fillRef idx="1"/>
+    <cs:effectRef idx="0"/>
+    <cs:fontRef idx="minor">
+      <a:schemeClr val="tx1"/>
+    </cs:fontRef>
+    <cs:spPr>
+      <a:ln w="19050" cap="rnd">
+        <a:solidFill>
+          <a:schemeClr val="phClr"/>
+        </a:solidFill>
+        <a:round/>
+      </a:ln>
+    </cs:spPr>
+  </cs:dataPointLine>
+  <cs:dataPointMarker>
+    <cs:lnRef idx="0">
+      <cs:styleClr val="auto"/>
+    </cs:lnRef>
+    <cs:fillRef idx="1">
+      <cs:styleClr val="auto"/>
+    </cs:fillRef>
+    <cs:effectRef idx="0"/>
+    <cs:fontRef idx="minor">
+      <a:schemeClr val="tx1"/>
+    </cs:fontRef>
+    <cs:spPr>
+      <a:ln w="9525">
+        <a:solidFill>
+          <a:schemeClr val="phClr"/>
+        </a:solidFill>
+      </a:ln>
+    </cs:spPr>
+  </cs:dataPointMarker>
+  <cs:dataPointMarkerLayout symbol="circle" size="5"/>
+  <cs:dataPointWireframe>
+    <cs:lnRef idx="0">
+      <cs:styleClr val="auto"/>
+    </cs:lnRef>
+    <cs:fillRef idx="0"/>
+    <cs:effectRef idx="0"/>
+    <cs:fontRef idx="minor">
+      <a:schemeClr val="dk1"/>
+    </cs:fontRef>
+    <cs:spPr>
+      <a:ln w="9525" cap="rnd">
+        <a:solidFill>
+          <a:schemeClr val="phClr"/>
+        </a:solidFill>
+        <a:round/>
+      </a:ln>
+    </cs:spPr>
+  </cs:dataPointWireframe>
+  <cs:dataTable>
+    <cs:lnRef idx="0"/>
+    <cs:fillRef idx="0"/>
+    <cs:effectRef idx="0"/>
+    <cs:fontRef idx="minor">
+      <a:schemeClr val="tx1">
+        <a:lumMod val="65000"/>
+        <a:lumOff val="35000"/>
+      </a:schemeClr>
+    </cs:fontRef>
+    <cs:spPr>
+      <a:noFill/>
+      <a:ln w="9525" cap="flat" cmpd="sng" algn="ctr">
+        <a:solidFill>
+          <a:schemeClr val="tx1">
+            <a:lumMod val="15000"/>
+            <a:lumOff val="85000"/>
+          </a:schemeClr>
+        </a:solidFill>
+        <a:round/>
+      </a:ln>
+    </cs:spPr>
+    <cs:defRPr sz="900" kern="1200"/>
+  </cs:dataTable>
+  <cs:downBar>
+    <cs:lnRef idx="0"/>
+    <cs:fillRef idx="0"/>
+    <cs:effectRef idx="0"/>
+    <cs:fontRef idx="minor">
+      <a:schemeClr val="tx1"/>
+    </cs:fontRef>
+    <cs:spPr>
+      <a:solidFill>
+        <a:schemeClr val="dk1">
+          <a:lumMod val="75000"/>
+          <a:lumOff val="25000"/>
+        </a:schemeClr>
+      </a:solidFill>
+      <a:ln w="9525" cap="flat" cmpd="sng" algn="ctr">
+        <a:solidFill>
+          <a:schemeClr val="tx1">
+            <a:lumMod val="65000"/>
+            <a:lumOff val="35000"/>
+          </a:schemeClr>
+        </a:solidFill>
+        <a:round/>
+      </a:ln>
+    </cs:spPr>
+  </cs:downBar>
+  <cs:dropLine>
+    <cs:lnRef idx="0"/>
+    <cs:fillRef idx="0"/>
+    <cs:effectRef idx="0"/>
+    <cs:fontRef idx="minor">
+      <a:schemeClr val="tx1"/>
+    </cs:fontRef>
+    <cs:spPr>
+      <a:ln w="9525" cap="flat" cmpd="sng" algn="ctr">
+        <a:solidFill>
+          <a:schemeClr val="tx1">
+            <a:lumMod val="35000"/>
+            <a:lumOff val="65000"/>
+          </a:schemeClr>
+        </a:solidFill>
+        <a:round/>
+      </a:ln>
+    </cs:spPr>
+  </cs:dropLine>
+  <cs:errorBar>
+    <cs:lnRef idx="0"/>
+    <cs:fillRef idx="0"/>
+    <cs:effectRef idx="0"/>
+    <cs:fontRef idx="minor">
+      <a:schemeClr val="tx1"/>
+    </cs:fontRef>
+    <cs:spPr>
+      <a:ln w="9525" cap="flat" cmpd="sng" algn="ctr">
+        <a:solidFill>
+          <a:schemeClr val="tx1">
+            <a:lumMod val="65000"/>
+            <a:lumOff val="35000"/>
+          </a:schemeClr>
+        </a:solidFill>
+        <a:round/>
+      </a:ln>
+    </cs:spPr>
+  </cs:errorBar>
+  <cs:floor>
+    <cs:lnRef idx="0"/>
+    <cs:fillRef idx="0"/>
+    <cs:effectRef idx="0"/>
+    <cs:fontRef idx="minor">
+      <a:schemeClr val="tx1"/>
+    </cs:fontRef>
+    <cs:spPr>
+      <a:noFill/>
+      <a:ln>
+        <a:noFill/>
+      </a:ln>
+    </cs:spPr>
+  </cs:floor>
+  <cs:gridlineMajor>
+    <cs:lnRef idx="0"/>
+    <cs:fillRef idx="0"/>
+    <cs:effectRef idx="0"/>
+    <cs:fontRef idx="minor">
+      <a:schemeClr val="tx1"/>
+    </cs:fontRef>
+    <cs:spPr>
+      <a:ln w="9525" cap="flat" cmpd="sng" algn="ctr">
+        <a:solidFill>
+          <a:schemeClr val="tx1">
+            <a:lumMod val="15000"/>
+            <a:lumOff val="85000"/>
+          </a:schemeClr>
+        </a:solidFill>
+        <a:round/>
+      </a:ln>
+    </cs:spPr>
+  </cs:gridlineMajor>
+  <cs:gridlineMinor>
+    <cs:lnRef idx="0"/>
+    <cs:fillRef idx="0"/>
+    <cs:effectRef idx="0"/>
+    <cs:fontRef idx="minor">
+      <a:schemeClr val="tx1"/>
+    </cs:fontRef>
+    <cs:spPr>
+      <a:ln w="9525" cap="flat" cmpd="sng" algn="ctr">
+        <a:solidFill>
+          <a:schemeClr val="tx1">
+            <a:lumMod val="5000"/>
+            <a:lumOff val="95000"/>
+          </a:schemeClr>
+        </a:solidFill>
+        <a:round/>
+      </a:ln>
+    </cs:spPr>
+  </cs:gridlineMinor>
+  <cs:hiLoLine>
+    <cs:lnRef idx="0"/>
+    <cs:fillRef idx="0"/>
+    <cs:effectRef idx="0"/>
+    <cs:fontRef idx="minor">
+      <a:schemeClr val="tx1"/>
+    </cs:fontRef>
+    <cs:spPr>
+      <a:ln w="9525" cap="flat" cmpd="sng" algn="ctr">
+        <a:solidFill>
+          <a:schemeClr val="tx1">
+            <a:lumMod val="50000"/>
+            <a:lumOff val="50000"/>
+          </a:schemeClr>
+        </a:solidFill>
+        <a:round/>
+      </a:ln>
+    </cs:spPr>
+  </cs:hiLoLine>
+  <cs:leaderLine>
+    <cs:lnRef idx="0"/>
+    <cs:fillRef idx="0"/>
+    <cs:effectRef idx="0"/>
+    <cs:fontRef idx="minor">
+      <a:schemeClr val="tx1"/>
+    </cs:fontRef>
+    <cs:spPr>
+      <a:ln w="9525" cap="flat" cmpd="sng" algn="ctr">
+        <a:solidFill>
+          <a:schemeClr val="tx1">
+            <a:lumMod val="35000"/>
+            <a:lumOff val="65000"/>
+          </a:schemeClr>
+        </a:solidFill>
+        <a:round/>
+      </a:ln>
+    </cs:spPr>
+  </cs:leaderLine>
+  <cs:legend>
+    <cs:lnRef idx="0"/>
+    <cs:fillRef idx="0"/>
+    <cs:effectRef idx="0"/>
+    <cs:fontRef idx="minor">
+      <a:schemeClr val="tx1">
+        <a:lumMod val="65000"/>
+        <a:lumOff val="35000"/>
+      </a:schemeClr>
+    </cs:fontRef>
+    <cs:defRPr sz="900" kern="1200"/>
+  </cs:legend>
+  <cs:plotArea mods="allowNoFillOverride allowNoLineOverride">
+    <cs:lnRef idx="0"/>
+    <cs:fillRef idx="0"/>
+    <cs:effectRef idx="0"/>
+    <cs:fontRef idx="minor">
+      <a:schemeClr val="tx1"/>
+    </cs:fontRef>
+  </cs:plotArea>
+  <cs:plotArea3D mods="allowNoFillOverride allowNoLineOverride">
+    <cs:lnRef idx="0"/>
+    <cs:fillRef idx="0"/>
+    <cs:effectRef idx="0"/>
+    <cs:fontRef idx="minor">
+      <a:schemeClr val="tx1"/>
+    </cs:fontRef>
+  </cs:plotArea3D>
+  <cs:seriesAxis>
+    <cs:lnRef idx="0"/>
+    <cs:fillRef idx="0"/>
+    <cs:effectRef idx="0"/>
+    <cs:fontRef idx="minor">
+      <a:schemeClr val="tx1">
+        <a:lumMod val="65000"/>
+        <a:lumOff val="35000"/>
+      </a:schemeClr>
+    </cs:fontRef>
+    <cs:defRPr sz="900" kern="1200"/>
+  </cs:seriesAxis>
+  <cs:seriesLine>
+    <cs:lnRef idx="0"/>
+    <cs:fillRef idx="0"/>
+    <cs:effectRef idx="0"/>
+    <cs:fontRef idx="minor">
+      <a:schemeClr val="tx1"/>
+    </cs:fontRef>
+    <cs:spPr>
+      <a:ln w="9525" cap="flat" cmpd="sng" algn="ctr">
+        <a:solidFill>
+          <a:schemeClr val="tx1">
+            <a:lumMod val="35000"/>
+            <a:lumOff val="65000"/>
+          </a:schemeClr>
+        </a:solidFill>
+        <a:round/>
+      </a:ln>
+    </cs:spPr>
+  </cs:seriesLine>
+  <cs:title>
+    <cs:lnRef idx="0"/>
+    <cs:fillRef idx="0"/>
+    <cs:effectRef idx="0"/>
+    <cs:fontRef idx="minor">
+      <a:schemeClr val="tx1">
+        <a:lumMod val="65000"/>
+        <a:lumOff val="35000"/>
+      </a:schemeClr>
+    </cs:fontRef>
+    <cs:defRPr sz="1400" b="0" kern="1200" spc="0" baseline="0"/>
+  </cs:title>
+  <cs:trendline>
+    <cs:lnRef idx="0">
+      <cs:styleClr val="auto"/>
+    </cs:lnRef>
+    <cs:fillRef idx="0"/>
+    <cs:effectRef idx="0"/>
+    <cs:fontRef idx="minor">
+      <a:schemeClr val="tx1"/>
+    </cs:fontRef>
+    <cs:spPr>
+      <a:ln w="19050" cap="rnd">
+        <a:solidFill>
+          <a:schemeClr val="phClr"/>
+        </a:solidFill>
+        <a:prstDash val="sysDot"/>
+      </a:ln>
+    </cs:spPr>
+  </cs:trendline>
+  <cs:trendlineLabel>
+    <cs:lnRef idx="0"/>
+    <cs:fillRef idx="0"/>
+    <cs:effectRef idx="0"/>
+    <cs:fontRef idx="minor">
+      <a:schemeClr val="tx1">
+        <a:lumMod val="65000"/>
+        <a:lumOff val="35000"/>
+      </a:schemeClr>
+    </cs:fontRef>
+    <cs:defRPr sz="900" kern="1200"/>
+  </cs:trendlineLabel>
+  <cs:upBar>
+    <cs:lnRef idx="0"/>
+    <cs:fillRef idx="0"/>
+    <cs:effectRef idx="0"/>
+    <cs:fontRef idx="minor">
+      <a:schemeClr val="tx1"/>
+    </cs:fontRef>
+    <cs:spPr>
+      <a:solidFill>
+        <a:schemeClr val="lt1"/>
+      </a:solidFill>
+      <a:ln w="9525" cap="flat" cmpd="sng" algn="ctr">
+        <a:solidFill>
+          <a:schemeClr val="tx1">
+            <a:lumMod val="65000"/>
+            <a:lumOff val="35000"/>
+          </a:schemeClr>
+        </a:solidFill>
+        <a:round/>
+      </a:ln>
+    </cs:spPr>
+  </cs:upBar>
+  <cs:valueAxis>
+    <cs:lnRef idx="0"/>
+    <cs:fillRef idx="0"/>
+    <cs:effectRef idx="0"/>
+    <cs:fontRef idx="minor">
+      <a:schemeClr val="tx1">
+        <a:lumMod val="65000"/>
+        <a:lumOff val="35000"/>
+      </a:schemeClr>
+    </cs:fontRef>
+    <cs:spPr>
+      <a:ln w="9525" cap="flat" cmpd="sng" algn="ctr">
+        <a:solidFill>
+          <a:schemeClr val="tx1">
+            <a:lumMod val="25000"/>
+            <a:lumOff val="75000"/>
+          </a:schemeClr>
+        </a:solidFill>
+        <a:round/>
+      </a:ln>
+    </cs:spPr>
+    <cs:defRPr sz="900" kern="1200"/>
+  </cs:valueAxis>
+  <cs:wall>
+    <cs:lnRef idx="0"/>
+    <cs:fillRef idx="0"/>
+    <cs:effectRef idx="0"/>
+    <cs:fontRef idx="minor">
+      <a:schemeClr val="tx1"/>
+    </cs:fontRef>
+    <cs:spPr>
+      <a:noFill/>
+      <a:ln>
+        <a:noFill/>
+      </a:ln>
+    </cs:spPr>
+  </cs:wall>
+</cs:chartStyle>
 </file>
 
 <file path=word/theme/theme1.xml><?xml version="1.0" encoding="utf-8"?>

</xml_diff>